<commit_message>
Updated functions for processing PDF files
</commit_message>
<xml_diff>
--- a/resumes/3+ (2).docx
+++ b/resumes/3+ (2).docx
@@ -2,42 +2,6 @@
 <file path=word/document.xml><?xml version="1.0" encoding="utf-8"?>
 <w:document xmlns:wpc="http://schemas.microsoft.com/office/word/2010/wordprocessingCanvas" xmlns:cx="http://schemas.microsoft.com/office/drawing/2014/chartex" xmlns:cx1="http://schemas.microsoft.com/office/drawing/2015/9/8/chartex" xmlns:mc="http://schemas.openxmlformats.org/markup-compatibility/2006" xmlns:o="urn:schemas-microsoft-com:office:office" xmlns:r="http://schemas.openxmlformats.org/officeDocument/2006/relationships" xmlns:m="http://schemas.openxmlformats.org/officeDocument/2006/math" xmlns:v="urn:schemas-microsoft-com:vml" xmlns:wp14="http://schemas.microsoft.com/office/word/2010/wordprocessingDrawing" xmlns:wp="http://schemas.openxmlformats.org/drawingml/2006/wordprocessingDrawing" xmlns:w10="urn:schemas-microsoft-com:office:word" xmlns:w="http://schemas.openxmlformats.org/wordprocessingml/2006/main" xmlns:w14="http://schemas.microsoft.com/office/word/2010/wordml" xmlns:w15="http://schemas.microsoft.com/office/word/2012/wordml" xmlns:w16se="http://schemas.microsoft.com/office/word/2015/wordml/symex" xmlns:wpg="http://schemas.microsoft.com/office/word/2010/wordprocessingGroup" xmlns:wpi="http://schemas.microsoft.com/office/word/2010/wordprocessingInk" xmlns:wne="http://schemas.microsoft.com/office/word/2006/wordml" xmlns:wps="http://schemas.microsoft.com/office/word/2010/wordprocessingShape" mc:Ignorable="w14 w15 w16se wp14">
   <w:body>
-    <w:p>
-      <w:pPr>
-        <w:tabs>
-          <w:tab w:val="right" w:pos="10800"/>
-        </w:tabs>
-        <w:spacing w:after="0" w:line="276" w:lineRule="auto"/>
-        <w:ind w:right="144"/>
-        <w:rPr>
-          <w:rFonts w:cstheme="minorHAnsi"/>
-          <w:color w:val="000000"/>
-          <w:lang w:val="en-IN"/>
-        </w:rPr>
-      </w:pPr>
-      <w:r>
-        <w:rPr>
-          <w:noProof/>
-          <w:lang w:val="en-IN" w:eastAsia="en-IN"/>
-        </w:rPr>
-        <w:pict>
-          <v:rect id="Rectangle 23" o:spid="_x0000_s1026" style="position:absolute;margin-left:-154.8pt;margin-top:158.55pt;width:18pt;height:16.55pt;z-index:251695104;visibility:visible;mso-position-horizontal:right;mso-position-horizontal-relative:left-margin-area;mso-position-vertical-relative:page;mso-width-relative:margin;mso-height-relative:margin;v-text-anchor:middle" o:gfxdata="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" fillcolor="#632523" stroked="f" strokeweight="1pt">
-            <v:path arrowok="t"/>
-            <w10:wrap anchorx="margin" anchory="page"/>
-          </v:rect>
-        </w:pict>
-      </w:r>
-      <w:r>
-        <w:rPr>
-          <w:rFonts w:cstheme="minorHAnsi"/>
-          <w:color w:val="000000"/>
-          <w:lang w:val="en-IN"/>
-        </w:rPr>
-        <w:t>Email: fsdsnov21@ineuron.ai</w:t>
-      </w:r>
-      <w:bookmarkStart w:id="0" w:name="_GoBack"/>
-      <w:bookmarkEnd w:id="0"/>
-    </w:p>
     <w:p>
       <w:pPr>
         <w:tabs>
@@ -1042,6 +1006,7 @@
           <w:sz w:val="20"/>
           <w:szCs w:val="20"/>
         </w:rPr>
+        <w:lastRenderedPageBreak/>
         <w:t>Project 1 : Bankin</w:t>
       </w:r>
       <w:r>
@@ -1256,7 +1221,7 @@
           <w:lang w:val="en-IN" w:eastAsia="en-IN"/>
         </w:rPr>
         <w:pict>
-          <v:rect id="Rectangle 14" o:spid="_x0000_s1030" style="position:absolute;margin-left:-154.8pt;margin-top:490.15pt;width:18pt;height:16.55pt;z-index:251682816;visibility:visible;mso-position-horizontal:right;mso-position-horizontal-relative:left-margin-area;mso-position-vertical-relative:page;mso-width-relative:margin;mso-height-relative:margin;v-text-anchor:middle" o:gfxdata="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" fillcolor="#632523" stroked="f" strokeweight="1pt">
+          <v:rect id="Rectangle 14" o:spid="_x0000_s1030" style="position:absolute;margin-left:-254.4pt;margin-top:490.15pt;width:18pt;height:16.55pt;z-index:251682816;visibility:visible;mso-position-horizontal:right;mso-position-horizontal-relative:left-margin-area;mso-position-vertical-relative:page;mso-width-relative:margin;mso-height-relative:margin;v-text-anchor:middle" o:gfxdata="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" fillcolor="#632523" stroked="f" strokeweight="1pt">
             <v:path arrowok="t"/>
             <w10:wrap anchorx="margin" anchory="page"/>
           </v:rect>
@@ -1519,7 +1484,7 @@
           <w:lang w:val="en-IN" w:eastAsia="en-IN"/>
         </w:rPr>
         <w:pict>
-          <v:rect id="Rectangle 6" o:spid="_x0000_s1028" style="position:absolute;margin-left:-154.8pt;margin-top:635.55pt;width:18pt;height:16.55pt;z-index:251705344;visibility:visible;mso-position-horizontal:right;mso-position-horizontal-relative:left-margin-area;mso-position-vertical-relative:page;mso-width-relative:margin;mso-height-relative:margin;v-text-anchor:middle" o:gfxdata="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" fillcolor="#632523" stroked="f" strokeweight="1pt">
+          <v:rect id="Rectangle 6" o:spid="_x0000_s1028" style="position:absolute;margin-left:-254.4pt;margin-top:635.55pt;width:18pt;height:16.55pt;z-index:251705344;visibility:visible;mso-position-horizontal:right;mso-position-horizontal-relative:left-margin-area;mso-position-vertical-relative:page;mso-width-relative:margin;mso-height-relative:margin;v-text-anchor:middle" o:gfxdata="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" fillcolor="#632523" stroked="f" strokeweight="1pt">
             <v:path arrowok="t"/>
             <w10:wrap anchorx="margin" anchory="page"/>
           </v:rect>
@@ -1689,6 +1654,124 @@
         </w:rPr>
         <w:t>Spot Appreciation Award – Feb 2019</w:t>
       </w:r>
+    </w:p>
+    <w:p>
+      <w:pPr>
+        <w:tabs>
+          <w:tab w:val="left" w:pos="930"/>
+        </w:tabs>
+        <w:rPr>
+          <w:rFonts w:ascii="Verdana" w:hAnsi="Verdana"/>
+          <w:sz w:val="20"/>
+          <w:szCs w:val="20"/>
+        </w:rPr>
+      </w:pPr>
+    </w:p>
+    <w:p>
+      <w:pPr>
+        <w:tabs>
+          <w:tab w:val="right" w:pos="10800"/>
+        </w:tabs>
+        <w:spacing w:after="0" w:line="276" w:lineRule="auto"/>
+        <w:ind w:right="144"/>
+        <w:rPr>
+          <w:rStyle w:val="Lienhypertexte"/>
+          <w:rFonts w:cstheme="minorHAnsi"/>
+          <w:lang w:val="en-IN"/>
+        </w:rPr>
+      </w:pPr>
+      <w:r>
+        <w:rPr>
+          <w:noProof/>
+          <w:lang w:val="en-IN" w:eastAsia="en-IN"/>
+        </w:rPr>
+        <w:pict>
+          <v:rect id="Rectangle 23" o:spid="_x0000_s1040" style="position:absolute;margin-left:-254.4pt;margin-top:158.55pt;width:18pt;height:16.55pt;z-index:251709440;visibility:visible;mso-position-horizontal:right;mso-position-horizontal-relative:left-margin-area;mso-position-vertical-relative:page;mso-width-relative:margin;mso-height-relative:margin;v-text-anchor:middle" o:gfxdata="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" fillcolor="#632523" stroked="f" strokeweight="1pt">
+            <v:path arrowok="t"/>
+            <w10:wrap anchorx="margin" anchory="page"/>
+          </v:rect>
+        </w:pict>
+      </w:r>
+      <w:r>
+        <w:rPr>
+          <w:rFonts w:cstheme="minorHAnsi"/>
+          <w:color w:val="000000"/>
+          <w:lang w:val="en-IN"/>
+        </w:rPr>
+        <w:t xml:space="preserve">Email: </w:t>
+      </w:r>
+      <w:hyperlink r:id="rId14" w:history="1">
+        <w:r>
+          <w:rPr>
+            <w:rStyle w:val="Lienhypertexte"/>
+            <w:rFonts w:cstheme="minorHAnsi"/>
+            <w:lang w:val="en-IN"/>
+          </w:rPr>
+          <w:t>fsdsnov21@ineuron.ai</w:t>
+        </w:r>
+      </w:hyperlink>
+    </w:p>
+    <w:p>
+      <w:pPr>
+        <w:tabs>
+          <w:tab w:val="right" w:pos="10800"/>
+        </w:tabs>
+        <w:spacing w:after="0" w:line="276" w:lineRule="auto"/>
+        <w:ind w:right="144"/>
+      </w:pPr>
+      <w:r>
+        <w:rPr>
+          <w:rFonts w:cstheme="minorHAnsi"/>
+          <w:color w:val="000000"/>
+          <w:lang w:val="en-IN"/>
+        </w:rPr>
+        <w:t>LinkedIn</w:t>
+      </w:r>
+      <w:r>
+        <w:t xml:space="preserve">: </w:t>
+      </w:r>
+      <w:hyperlink r:id="rId15" w:history="1">
+        <w:r>
+          <w:rPr>
+            <w:rStyle w:val="Lienhypertexte"/>
+          </w:rPr>
+          <w:t>https://www.linkedin.com/in/fsdsnov21</w:t>
+        </w:r>
+      </w:hyperlink>
+      <w:r>
+        <w:t xml:space="preserve"> </w:t>
+      </w:r>
+    </w:p>
+    <w:p>
+      <w:pPr>
+        <w:tabs>
+          <w:tab w:val="left" w:pos="930"/>
+        </w:tabs>
+        <w:rPr>
+          <w:rFonts w:ascii="Verdana" w:hAnsi="Verdana"/>
+          <w:sz w:val="20"/>
+          <w:szCs w:val="20"/>
+        </w:rPr>
+      </w:pPr>
+      <w:r>
+        <w:t xml:space="preserve">Github: </w:t>
+      </w:r>
+      <w:hyperlink r:id="rId16" w:history="1">
+        <w:r>
+          <w:rPr>
+            <w:rStyle w:val="Lienhypertexte"/>
+          </w:rPr>
+          <w:t>https://ww</w:t>
+        </w:r>
+        <w:bookmarkStart w:id="0" w:name="_GoBack"/>
+        <w:bookmarkEnd w:id="0"/>
+        <w:r>
+          <w:rPr>
+            <w:rStyle w:val="Lienhypertexte"/>
+          </w:rPr>
+          <w:t>w.github.com/fsdsnov21</w:t>
+        </w:r>
+      </w:hyperlink>
     </w:p>
     <w:sectPr>
       <w:pgSz w:w="12240" w:h="15840"/>
@@ -4043,7 +4126,7 @@
 </file>
 
 <file path=customXml/itemProps1.xml><?xml version="1.0" encoding="utf-8"?>
-<ds:datastoreItem xmlns:ds="http://schemas.openxmlformats.org/officeDocument/2006/customXml" ds:itemID="{AF472687-CBD4-4124-A449-D792B2634E54}">
+<ds:datastoreItem xmlns:ds="http://schemas.openxmlformats.org/officeDocument/2006/customXml" ds:itemID="{38502F28-5A25-480C-B626-C445E83DB7B7}">
   <ds:schemaRefs>
     <ds:schemaRef ds:uri="http://schemas.openxmlformats.org/officeDocument/2006/bibliography"/>
   </ds:schemaRefs>

</xml_diff>